<commit_message>
Updated template.docx by removing sample content
Replaced with Lorem Ipsum content
</commit_message>
<xml_diff>
--- a/template.docx
+++ b/template.docx
@@ -1,6 +1,6 @@
 
 <file path=word/document.xml><?xml version="1.0" encoding="utf-8"?>
-<w:document xmlns:wpc="http://schemas.microsoft.com/office/word/2010/wordprocessingCanvas" xmlns:cx="http://schemas.microsoft.com/office/drawing/2014/chartex" xmlns:cx1="http://schemas.microsoft.com/office/drawing/2015/9/8/chartex" xmlns:cx2="http://schemas.microsoft.com/office/drawing/2015/10/21/chartex" xmlns:mc="http://schemas.openxmlformats.org/markup-compatibility/2006" xmlns:o="urn:schemas-microsoft-com:office:office" xmlns:r="http://schemas.openxmlformats.org/officeDocument/2006/relationships" xmlns:m="http://schemas.openxmlformats.org/officeDocument/2006/math" xmlns:v="urn:schemas-microsoft-com:vml" xmlns:wp14="http://schemas.microsoft.com/office/word/2010/wordprocessingDrawing" xmlns:wp="http://schemas.openxmlformats.org/drawingml/2006/wordprocessingDrawing" xmlns:w10="urn:schemas-microsoft-com:office:word" xmlns:w="http://schemas.openxmlformats.org/wordprocessingml/2006/main" xmlns:w14="http://schemas.microsoft.com/office/word/2010/wordml" xmlns:w15="http://schemas.microsoft.com/office/word/2012/wordml" xmlns:w16se="http://schemas.microsoft.com/office/word/2015/wordml/symex" xmlns:wpg="http://schemas.microsoft.com/office/word/2010/wordprocessingGroup" xmlns:wpi="http://schemas.microsoft.com/office/word/2010/wordprocessingInk" xmlns:wne="http://schemas.microsoft.com/office/word/2006/wordml" xmlns:wps="http://schemas.microsoft.com/office/word/2010/wordprocessingShape" mc:Ignorable="w14 w15 w16se wp14">
+<w:document xmlns:wpc="http://schemas.microsoft.com/office/word/2010/wordprocessingCanvas" xmlns:cx="http://schemas.microsoft.com/office/drawing/2014/chartex" xmlns:cx1="http://schemas.microsoft.com/office/drawing/2015/9/8/chartex" xmlns:cx2="http://schemas.microsoft.com/office/drawing/2015/10/21/chartex" xmlns:cx3="http://schemas.microsoft.com/office/drawing/2016/5/9/chartex" xmlns:cx4="http://schemas.microsoft.com/office/drawing/2016/5/10/chartex" xmlns:cx5="http://schemas.microsoft.com/office/drawing/2016/5/11/chartex" xmlns:cx6="http://schemas.microsoft.com/office/drawing/2016/5/12/chartex" xmlns:cx7="http://schemas.microsoft.com/office/drawing/2016/5/13/chartex" xmlns:cx8="http://schemas.microsoft.com/office/drawing/2016/5/14/chartex" xmlns:mc="http://schemas.openxmlformats.org/markup-compatibility/2006" xmlns:aink="http://schemas.microsoft.com/office/drawing/2016/ink" xmlns:am3d="http://schemas.microsoft.com/office/drawing/2017/model3d" xmlns:o="urn:schemas-microsoft-com:office:office" xmlns:r="http://schemas.openxmlformats.org/officeDocument/2006/relationships" xmlns:m="http://schemas.openxmlformats.org/officeDocument/2006/math" xmlns:v="urn:schemas-microsoft-com:vml" xmlns:wp14="http://schemas.microsoft.com/office/word/2010/wordprocessingDrawing" xmlns:wp="http://schemas.openxmlformats.org/drawingml/2006/wordprocessingDrawing" xmlns:w10="urn:schemas-microsoft-com:office:word" xmlns:w="http://schemas.openxmlformats.org/wordprocessingml/2006/main" xmlns:w14="http://schemas.microsoft.com/office/word/2010/wordml" xmlns:w15="http://schemas.microsoft.com/office/word/2012/wordml" xmlns:w16cid="http://schemas.microsoft.com/office/word/2016/wordml/cid" xmlns:w16se="http://schemas.microsoft.com/office/word/2015/wordml/symex" xmlns:wpg="http://schemas.microsoft.com/office/word/2010/wordprocessingGroup" xmlns:wpi="http://schemas.microsoft.com/office/word/2010/wordprocessingInk" xmlns:wne="http://schemas.microsoft.com/office/word/2006/wordml" xmlns:wps="http://schemas.microsoft.com/office/word/2010/wordprocessingShape" mc:Ignorable="w14 w15 w16se w16cid wp14">
   <w:body>
     <w:p>
       <w:pPr>
@@ -8,7 +8,7 @@
       </w:pPr>
       <w:bookmarkStart w:id="0" w:name="module-2-building-application-infrastruc"/>
       <w:r>
-        <w:t>Module 2: Building Application Infrastructure in Azure</w:t>
+        <w:t>Module 0: Title</w:t>
       </w:r>
     </w:p>
     <w:p>
@@ -17,8 +17,13 @@
       </w:pPr>
       <w:bookmarkStart w:id="1" w:name="lab-creating-an-azure-virtual-machine-fo"/>
       <w:bookmarkEnd w:id="0"/>
-      <w:r>
-        <w:t>Lab: Creating an Azure Virtual Machine for Development and Testing</w:t>
+      <w:proofErr w:type="gramStart"/>
+      <w:r>
+        <w:t>Lab :</w:t>
+      </w:r>
+      <w:proofErr w:type="gramEnd"/>
+      <w:r>
+        <w:t xml:space="preserve"> Title</w:t>
       </w:r>
     </w:p>
     <w:bookmarkEnd w:id="1"/>
@@ -32,19 +37,184 @@
     </w:p>
     <w:p>
       <w:r>
-        <w:t>Before you begin the process of migrating your application from an on premise server to Azure, you must create a development environment. You have elected to use Azure to host a Windows Server 2012 R2 Virtual Machine. In this Virtual Machine, you will install project files, Visual Studio 2015 Community Edition, Azure SDK for .NET 2.8.2 and Azure PowerShell. Once complete, you will use this virtual machine for all remaining development tasks.</w:t>
+        <w:t xml:space="preserve">Lorem ipsum dolor sit </w:t>
+      </w:r>
+      <w:proofErr w:type="spellStart"/>
+      <w:r>
+        <w:t>amet</w:t>
+      </w:r>
+      <w:proofErr w:type="spellEnd"/>
+      <w:r>
+        <w:t xml:space="preserve">, </w:t>
+      </w:r>
+      <w:proofErr w:type="spellStart"/>
+      <w:r>
+        <w:t>consectetur</w:t>
+      </w:r>
+      <w:proofErr w:type="spellEnd"/>
+      <w:r>
+        <w:t xml:space="preserve"> </w:t>
+      </w:r>
+      <w:proofErr w:type="spellStart"/>
+      <w:r>
+        <w:t>adipiscing</w:t>
+      </w:r>
+      <w:proofErr w:type="spellEnd"/>
+      <w:r>
+        <w:t xml:space="preserve"> </w:t>
+      </w:r>
+      <w:proofErr w:type="spellStart"/>
+      <w:r>
+        <w:t>elit</w:t>
+      </w:r>
+      <w:proofErr w:type="spellEnd"/>
+      <w:r>
+        <w:t xml:space="preserve">. </w:t>
+      </w:r>
+      <w:proofErr w:type="spellStart"/>
+      <w:r>
+        <w:t>Mauris</w:t>
+      </w:r>
+      <w:proofErr w:type="spellEnd"/>
+      <w:r>
+        <w:t xml:space="preserve"> gravida ex ipsum, non semper </w:t>
+      </w:r>
+      <w:proofErr w:type="spellStart"/>
+      <w:r>
+        <w:t>massa</w:t>
+      </w:r>
+      <w:proofErr w:type="spellEnd"/>
+      <w:r>
+        <w:t xml:space="preserve"> </w:t>
+      </w:r>
+      <w:proofErr w:type="spellStart"/>
+      <w:r>
+        <w:t>dapibus</w:t>
+      </w:r>
+      <w:proofErr w:type="spellEnd"/>
+      <w:r>
+        <w:t xml:space="preserve"> </w:t>
+      </w:r>
+      <w:proofErr w:type="spellStart"/>
+      <w:r>
+        <w:t>ut.</w:t>
+      </w:r>
+      <w:proofErr w:type="spellEnd"/>
+      <w:r>
+        <w:t xml:space="preserve"> </w:t>
+      </w:r>
+      <w:proofErr w:type="spellStart"/>
+      <w:r>
+        <w:t>Mauris</w:t>
+      </w:r>
+      <w:proofErr w:type="spellEnd"/>
+      <w:r>
+        <w:t xml:space="preserve"> </w:t>
+      </w:r>
+      <w:proofErr w:type="spellStart"/>
+      <w:r>
+        <w:t>eleifend</w:t>
+      </w:r>
+      <w:proofErr w:type="spellEnd"/>
+      <w:r>
+        <w:t xml:space="preserve"> lorem </w:t>
+      </w:r>
+      <w:proofErr w:type="spellStart"/>
+      <w:r>
+        <w:t>nulla</w:t>
+      </w:r>
+      <w:proofErr w:type="spellEnd"/>
+      <w:r>
+        <w:t xml:space="preserve">, id </w:t>
+      </w:r>
+      <w:proofErr w:type="spellStart"/>
+      <w:r>
+        <w:t>accumsan</w:t>
+      </w:r>
+      <w:proofErr w:type="spellEnd"/>
+      <w:r>
+        <w:t xml:space="preserve"> </w:t>
+      </w:r>
+      <w:proofErr w:type="spellStart"/>
+      <w:r>
+        <w:t>felis</w:t>
+      </w:r>
+      <w:proofErr w:type="spellEnd"/>
+      <w:r>
+        <w:t xml:space="preserve"> </w:t>
+      </w:r>
+      <w:proofErr w:type="spellStart"/>
+      <w:r>
+        <w:t>dapibus</w:t>
+      </w:r>
+      <w:proofErr w:type="spellEnd"/>
+      <w:r>
+        <w:t xml:space="preserve"> at. </w:t>
+      </w:r>
+      <w:proofErr w:type="spellStart"/>
+      <w:r>
+        <w:t>Fusce</w:t>
+      </w:r>
+      <w:proofErr w:type="spellEnd"/>
+      <w:r>
+        <w:t xml:space="preserve"> nisi </w:t>
+      </w:r>
+      <w:proofErr w:type="spellStart"/>
+      <w:r>
+        <w:t>augue</w:t>
+      </w:r>
+      <w:proofErr w:type="spellEnd"/>
+      <w:r>
+        <w:t xml:space="preserve">, </w:t>
+      </w:r>
+      <w:proofErr w:type="spellStart"/>
+      <w:r>
+        <w:t>porttitor</w:t>
+      </w:r>
+      <w:proofErr w:type="spellEnd"/>
+      <w:r>
+        <w:t xml:space="preserve"> non </w:t>
+      </w:r>
+      <w:proofErr w:type="spellStart"/>
+      <w:r>
+        <w:t>nisl</w:t>
+      </w:r>
+      <w:proofErr w:type="spellEnd"/>
+      <w:r>
+        <w:t xml:space="preserve"> </w:t>
+      </w:r>
+      <w:bookmarkStart w:id="2" w:name="_GoBack"/>
+      <w:bookmarkEnd w:id="2"/>
+      <w:r>
+        <w:t xml:space="preserve">ac, </w:t>
+      </w:r>
+      <w:proofErr w:type="spellStart"/>
+      <w:r>
+        <w:t>consectetur</w:t>
+      </w:r>
+      <w:proofErr w:type="spellEnd"/>
+      <w:r>
+        <w:t xml:space="preserve"> </w:t>
+      </w:r>
+      <w:proofErr w:type="spellStart"/>
+      <w:r>
+        <w:t>ornare</w:t>
+      </w:r>
+      <w:proofErr w:type="spellEnd"/>
+      <w:r>
+        <w:t xml:space="preserve"> lorem. </w:t>
       </w:r>
     </w:p>
     <w:p>
       <w:pPr>
         <w:pStyle w:val="Heading3"/>
       </w:pPr>
-      <w:bookmarkStart w:id="2" w:name="objectives"/>
+      <w:bookmarkStart w:id="3" w:name="objectives"/>
       <w:r>
         <w:t>Objectives</w:t>
       </w:r>
     </w:p>
-    <w:bookmarkEnd w:id="2"/>
+    <w:bookmarkEnd w:id="3"/>
     <w:p>
       <w:r>
         <w:t>After you complete this lab, you will be able to:</w:t>
@@ -58,74 +228,62 @@
         </w:numPr>
       </w:pPr>
       <w:r>
-        <w:t>Create an affinity group in your Azure subscription.</w:t>
+        <w:t xml:space="preserve">Sed </w:t>
+      </w:r>
+      <w:proofErr w:type="spellStart"/>
+      <w:r>
+        <w:t>viverra</w:t>
+      </w:r>
+      <w:proofErr w:type="spellEnd"/>
+      <w:r>
+        <w:t xml:space="preserve"> </w:t>
+      </w:r>
+      <w:proofErr w:type="spellStart"/>
+      <w:r>
+        <w:t>faucibus</w:t>
+      </w:r>
+      <w:proofErr w:type="spellEnd"/>
+      <w:r>
+        <w:t xml:space="preserve"> </w:t>
+      </w:r>
+      <w:proofErr w:type="spellStart"/>
+      <w:r>
+        <w:t>mauris</w:t>
+      </w:r>
+      <w:proofErr w:type="spellEnd"/>
+      <w:r>
+        <w:t xml:space="preserve">, et </w:t>
+      </w:r>
+      <w:proofErr w:type="spellStart"/>
+      <w:r>
+        <w:t>suscipit</w:t>
+      </w:r>
+      <w:proofErr w:type="spellEnd"/>
+      <w:r>
+        <w:t xml:space="preserve"> nisi </w:t>
+      </w:r>
+      <w:proofErr w:type="spellStart"/>
+      <w:r>
+        <w:t>facilisis</w:t>
+      </w:r>
+      <w:proofErr w:type="spellEnd"/>
+      <w:r>
+        <w:t xml:space="preserve"> sed</w:t>
+      </w:r>
+      <w:r>
+        <w:t>.</w:t>
       </w:r>
     </w:p>
     <w:p>
       <w:pPr>
-        <w:numPr>
-          <w:ilvl w:val="0"/>
-          <w:numId w:val="2"/>
-        </w:numPr>
-      </w:pPr>
-      <w:r>
-        <w:t>Create a virtual network.</w:t>
+        <w:pStyle w:val="Heading3"/>
+      </w:pPr>
+      <w:bookmarkStart w:id="4" w:name="lab-setup"/>
+      <w:r>
+        <w:t>Lab Setup</w:t>
       </w:r>
     </w:p>
-    <w:p>
-      <w:pPr>
-        <w:numPr>
-          <w:ilvl w:val="0"/>
-          <w:numId w:val="2"/>
-        </w:numPr>
-      </w:pPr>
-      <w:r>
-        <w:t>Create a Storage instance.</w:t>
-      </w:r>
-    </w:p>
-    <w:p>
-      <w:pPr>
-        <w:numPr>
-          <w:ilvl w:val="0"/>
-          <w:numId w:val="2"/>
-        </w:numPr>
-      </w:pPr>
-      <w:r>
-        <w:t>Create a virtual machine.</w:t>
-      </w:r>
-    </w:p>
-    <w:p>
-      <w:pPr>
-        <w:numPr>
-          <w:ilvl w:val="0"/>
-          <w:numId w:val="2"/>
-        </w:numPr>
-      </w:pPr>
-      <w:r>
-        <w:t>Manage the virtual machine VHDs.</w:t>
-      </w:r>
-    </w:p>
-    <w:p>
-      <w:pPr>
-        <w:numPr>
-          <w:ilvl w:val="0"/>
-          <w:numId w:val="2"/>
-        </w:numPr>
-      </w:pPr>
-      <w:r>
-        <w:t>Install development software on a virtual machine.</w:t>
-      </w:r>
-    </w:p>
-    <w:p>
-      <w:pPr>
-        <w:pStyle w:val="Heading3"/>
-      </w:pPr>
-      <w:bookmarkStart w:id="3" w:name="lab-setup"/>
-      <w:r>
-        <w:t>Lab Setup</w:t>
-      </w:r>
-    </w:p>
-    <w:bookmarkEnd w:id="3"/>
+    <w:bookmarkEnd w:id="4"/>
     <w:p>
       <w:r>
         <w:rPr>
@@ -155,12 +313,21 @@
       <w:pPr>
         <w:pStyle w:val="Heading2"/>
       </w:pPr>
-      <w:bookmarkStart w:id="4" w:name="exercise-1-creating-a-network-and-resour"/>
-      <w:r>
-        <w:t>Exercise 1: Creating a Network and Resource Container</w:t>
+      <w:bookmarkStart w:id="5" w:name="exercise-1-creating-a-network-and-resour"/>
+      <w:r>
+        <w:t xml:space="preserve">Exercise </w:t>
+      </w:r>
+      <w:r>
+        <w:t>0</w:t>
+      </w:r>
+      <w:r>
+        <w:t xml:space="preserve">: </w:t>
+      </w:r>
+      <w:r>
+        <w:t>Title</w:t>
       </w:r>
     </w:p>
-    <w:bookmarkEnd w:id="4"/>
+    <w:bookmarkEnd w:id="5"/>
     <w:p>
       <w:pPr>
         <w:pStyle w:val="Heading3"/>
@@ -170,8 +337,189 @@
       </w:r>
     </w:p>
     <w:p>
-      <w:r>
-        <w:t>You want to create a virtual network that you can use for your new virtual machine. As part of creating the virtual network, you will also create a resource group.</w:t>
+      <w:proofErr w:type="spellStart"/>
+      <w:r>
+        <w:t>Nulla</w:t>
+      </w:r>
+      <w:proofErr w:type="spellEnd"/>
+      <w:r>
+        <w:t xml:space="preserve"> </w:t>
+      </w:r>
+      <w:proofErr w:type="spellStart"/>
+      <w:r>
+        <w:t>dignissim</w:t>
+      </w:r>
+      <w:proofErr w:type="spellEnd"/>
+      <w:r>
+        <w:t xml:space="preserve"> </w:t>
+      </w:r>
+      <w:proofErr w:type="spellStart"/>
+      <w:r>
+        <w:t>enim</w:t>
+      </w:r>
+      <w:proofErr w:type="spellEnd"/>
+      <w:r>
+        <w:t xml:space="preserve"> at </w:t>
+      </w:r>
+      <w:proofErr w:type="spellStart"/>
+      <w:r>
+        <w:t>turpis</w:t>
+      </w:r>
+      <w:proofErr w:type="spellEnd"/>
+      <w:r>
+        <w:t xml:space="preserve"> </w:t>
+      </w:r>
+      <w:proofErr w:type="spellStart"/>
+      <w:r>
+        <w:t>aliquet</w:t>
+      </w:r>
+      <w:proofErr w:type="spellEnd"/>
+      <w:r>
+        <w:t xml:space="preserve">, ac gravida </w:t>
+      </w:r>
+      <w:proofErr w:type="spellStart"/>
+      <w:r>
+        <w:t>erat</w:t>
+      </w:r>
+      <w:proofErr w:type="spellEnd"/>
+      <w:r>
+        <w:t xml:space="preserve"> gravida. In </w:t>
+      </w:r>
+      <w:proofErr w:type="spellStart"/>
+      <w:r>
+        <w:t>blandit</w:t>
+      </w:r>
+      <w:proofErr w:type="spellEnd"/>
+      <w:r>
+        <w:t xml:space="preserve"> </w:t>
+      </w:r>
+      <w:proofErr w:type="spellStart"/>
+      <w:r>
+        <w:t>molestie</w:t>
+      </w:r>
+      <w:proofErr w:type="spellEnd"/>
+      <w:r>
+        <w:t xml:space="preserve"> </w:t>
+      </w:r>
+      <w:proofErr w:type="spellStart"/>
+      <w:r>
+        <w:t>sagittis</w:t>
+      </w:r>
+      <w:proofErr w:type="spellEnd"/>
+      <w:r>
+        <w:t xml:space="preserve">. Vestibulum ante ipsum </w:t>
+      </w:r>
+      <w:proofErr w:type="spellStart"/>
+      <w:r>
+        <w:t>primis</w:t>
+      </w:r>
+      <w:proofErr w:type="spellEnd"/>
+      <w:r>
+        <w:t xml:space="preserve"> in </w:t>
+      </w:r>
+      <w:proofErr w:type="spellStart"/>
+      <w:r>
+        <w:t>faucibus</w:t>
+      </w:r>
+      <w:proofErr w:type="spellEnd"/>
+      <w:r>
+        <w:t xml:space="preserve"> </w:t>
+      </w:r>
+      <w:proofErr w:type="spellStart"/>
+      <w:r>
+        <w:t>orci</w:t>
+      </w:r>
+      <w:proofErr w:type="spellEnd"/>
+      <w:r>
+        <w:t xml:space="preserve"> </w:t>
+      </w:r>
+      <w:proofErr w:type="spellStart"/>
+      <w:r>
+        <w:t>luctus</w:t>
+      </w:r>
+      <w:proofErr w:type="spellEnd"/>
+      <w:r>
+        <w:t xml:space="preserve"> et </w:t>
+      </w:r>
+      <w:proofErr w:type="spellStart"/>
+      <w:r>
+        <w:t>ultrices</w:t>
+      </w:r>
+      <w:proofErr w:type="spellEnd"/>
+      <w:r>
+        <w:t xml:space="preserve"> </w:t>
+      </w:r>
+      <w:proofErr w:type="spellStart"/>
+      <w:r>
+        <w:t>posuere</w:t>
+      </w:r>
+      <w:proofErr w:type="spellEnd"/>
+      <w:r>
+        <w:t xml:space="preserve"> </w:t>
+      </w:r>
+      <w:proofErr w:type="spellStart"/>
+      <w:r>
+        <w:t>cubilia</w:t>
+      </w:r>
+      <w:proofErr w:type="spellEnd"/>
+      <w:r>
+        <w:t xml:space="preserve"> </w:t>
+      </w:r>
+      <w:proofErr w:type="spellStart"/>
+      <w:r>
+        <w:t>Curae</w:t>
+      </w:r>
+      <w:proofErr w:type="spellEnd"/>
+      <w:r>
+        <w:t xml:space="preserve">; </w:t>
+      </w:r>
+      <w:proofErr w:type="spellStart"/>
+      <w:r>
+        <w:t>Donec</w:t>
+      </w:r>
+      <w:proofErr w:type="spellEnd"/>
+      <w:r>
+        <w:t xml:space="preserve"> vitae </w:t>
+      </w:r>
+      <w:proofErr w:type="spellStart"/>
+      <w:r>
+        <w:t>nisl</w:t>
+      </w:r>
+      <w:proofErr w:type="spellEnd"/>
+      <w:r>
+        <w:t xml:space="preserve"> </w:t>
+      </w:r>
+      <w:proofErr w:type="spellStart"/>
+      <w:r>
+        <w:t>tincidunt</w:t>
+      </w:r>
+      <w:proofErr w:type="spellEnd"/>
+      <w:r>
+        <w:t xml:space="preserve"> </w:t>
+      </w:r>
+      <w:proofErr w:type="spellStart"/>
+      <w:r>
+        <w:t>elit</w:t>
+      </w:r>
+      <w:proofErr w:type="spellEnd"/>
+      <w:r>
+        <w:t xml:space="preserve"> </w:t>
+      </w:r>
+      <w:proofErr w:type="spellStart"/>
+      <w:r>
+        <w:t>congue</w:t>
+      </w:r>
+      <w:proofErr w:type="spellEnd"/>
+      <w:r>
+        <w:t xml:space="preserve"> </w:t>
+      </w:r>
+      <w:proofErr w:type="spellStart"/>
+      <w:r>
+        <w:t>blandit</w:t>
+      </w:r>
+      <w:proofErr w:type="spellEnd"/>
+      <w:r>
+        <w:t>.</w:t>
       </w:r>
     </w:p>
     <w:p>
@@ -187,7 +535,31 @@
         </w:numPr>
       </w:pPr>
       <w:r>
-        <w:t>Sign in to the Azure Portal.</w:t>
+        <w:t xml:space="preserve">Vestibulum </w:t>
+      </w:r>
+      <w:proofErr w:type="spellStart"/>
+      <w:r>
+        <w:t>vehicula</w:t>
+      </w:r>
+      <w:proofErr w:type="spellEnd"/>
+      <w:r>
+        <w:t xml:space="preserve"> </w:t>
+      </w:r>
+      <w:proofErr w:type="spellStart"/>
+      <w:r>
+        <w:t>quam</w:t>
+      </w:r>
+      <w:proofErr w:type="spellEnd"/>
+      <w:r>
+        <w:t xml:space="preserve"> vitae </w:t>
+      </w:r>
+      <w:proofErr w:type="spellStart"/>
+      <w:r>
+        <w:t>massa</w:t>
+      </w:r>
+      <w:proofErr w:type="spellEnd"/>
+      <w:r>
+        <w:t>.</w:t>
       </w:r>
     </w:p>
     <w:p>
@@ -197,20 +569,64 @@
           <w:numId w:val="4"/>
         </w:numPr>
       </w:pPr>
-      <w:r>
-        <w:t>Create a virtual network and a resource group.</w:t>
+      <w:proofErr w:type="spellStart"/>
+      <w:r>
+        <w:t>F</w:t>
+      </w:r>
+      <w:r>
+        <w:t>ringilla</w:t>
+      </w:r>
+      <w:proofErr w:type="spellEnd"/>
+      <w:r>
+        <w:t xml:space="preserve">, </w:t>
+      </w:r>
+      <w:proofErr w:type="spellStart"/>
+      <w:r>
+        <w:t>nec</w:t>
+      </w:r>
+      <w:proofErr w:type="spellEnd"/>
+      <w:r>
+        <w:t xml:space="preserve"> </w:t>
+      </w:r>
+      <w:proofErr w:type="spellStart"/>
+      <w:r>
+        <w:t>eleifend</w:t>
+      </w:r>
+      <w:proofErr w:type="spellEnd"/>
+      <w:r>
+        <w:t xml:space="preserve"> </w:t>
+      </w:r>
+      <w:proofErr w:type="spellStart"/>
+      <w:r>
+        <w:t>urna</w:t>
+      </w:r>
+      <w:proofErr w:type="spellEnd"/>
+      <w:r>
+        <w:t xml:space="preserve"> lacinia</w:t>
+      </w:r>
+      <w:r>
+        <w:t>.</w:t>
       </w:r>
     </w:p>
     <w:p>
       <w:pPr>
         <w:pStyle w:val="Heading4"/>
       </w:pPr>
-      <w:bookmarkStart w:id="5" w:name="task-1-sign-in-to-the-azure-portal"/>
-      <w:r>
-        <w:t>Task 1: Sign in to the Azure Portal</w:t>
+      <w:bookmarkStart w:id="6" w:name="task-1-sign-in-to-the-azure-portal"/>
+      <w:r>
+        <w:t xml:space="preserve">Task </w:t>
+      </w:r>
+      <w:r>
+        <w:t>0</w:t>
+      </w:r>
+      <w:r>
+        <w:t xml:space="preserve">: </w:t>
+      </w:r>
+      <w:r>
+        <w:t>Title</w:t>
       </w:r>
     </w:p>
-    <w:bookmarkEnd w:id="5"/>
+    <w:bookmarkEnd w:id="6"/>
     <w:p>
       <w:pPr>
         <w:numPr>
@@ -219,15 +635,39 @@
         </w:numPr>
       </w:pPr>
       <w:r>
-        <w:t>Sign in to the Azure Portal (</w:t>
-      </w:r>
-      <w:hyperlink r:id="rId5">
-        <w:r>
-          <w:t>https://portal.azure.com</w:t>
-        </w:r>
-      </w:hyperlink>
-      <w:r>
-        <w:t>).</w:t>
+        <w:t xml:space="preserve">Duis vel ex </w:t>
+      </w:r>
+      <w:proofErr w:type="spellStart"/>
+      <w:r>
+        <w:t>quis</w:t>
+      </w:r>
+      <w:proofErr w:type="spellEnd"/>
+      <w:r>
+        <w:t xml:space="preserve"> </w:t>
+      </w:r>
+      <w:proofErr w:type="spellStart"/>
+      <w:r>
+        <w:t>odio</w:t>
+      </w:r>
+      <w:proofErr w:type="spellEnd"/>
+      <w:r>
+        <w:t xml:space="preserve"> </w:t>
+      </w:r>
+      <w:proofErr w:type="spellStart"/>
+      <w:r>
+        <w:t>congue</w:t>
+      </w:r>
+      <w:proofErr w:type="spellEnd"/>
+      <w:r>
+        <w:t xml:space="preserve"> </w:t>
+      </w:r>
+      <w:proofErr w:type="spellStart"/>
+      <w:r>
+        <w:t>sagittis</w:t>
+      </w:r>
+      <w:proofErr w:type="spellEnd"/>
+      <w:r>
+        <w:t>.</w:t>
       </w:r>
     </w:p>
     <w:p>
@@ -238,55 +678,21 @@
         </w:numPr>
       </w:pPr>
       <w:r>
-        <w:t xml:space="preserve">Click </w:t>
-      </w:r>
+        <w:t xml:space="preserve">Duis ac </w:t>
+      </w:r>
+      <w:proofErr w:type="spellStart"/>
       <w:r>
         <w:rPr>
           <w:b/>
         </w:rPr>
-        <w:t>Get Started</w:t>
-      </w:r>
-      <w:r>
-        <w:t>.</w:t>
-      </w:r>
-    </w:p>
-    <w:p>
-      <w:pPr>
-        <w:pStyle w:val="Heading4"/>
-      </w:pPr>
-      <w:bookmarkStart w:id="6" w:name="task-2-create-a-resource-group"/>
-      <w:r>
-        <w:t>Task 2: Create a Resource Group</w:t>
-      </w:r>
-    </w:p>
-    <w:bookmarkEnd w:id="6"/>
-    <w:p>
-      <w:pPr>
-        <w:numPr>
-          <w:ilvl w:val="0"/>
-          <w:numId w:val="6"/>
-        </w:numPr>
-      </w:pPr>
-      <w:r>
-        <w:t>View the list of resource groups for your subscription.</w:t>
-      </w:r>
-    </w:p>
-    <w:p>
-      <w:pPr>
-        <w:numPr>
-          <w:ilvl w:val="0"/>
-          <w:numId w:val="6"/>
-        </w:numPr>
-      </w:pPr>
-      <w:r>
-        <w:lastRenderedPageBreak/>
-        <w:t xml:space="preserve">Create a new resource group using the name: </w:t>
-      </w:r>
+        <w:t>rutrum</w:t>
+      </w:r>
+      <w:proofErr w:type="spellEnd"/>
       <w:r>
         <w:rPr>
           <w:b/>
         </w:rPr>
-        <w:t>20532</w:t>
+        <w:t xml:space="preserve"> sem</w:t>
       </w:r>
       <w:r>
         <w:t>.</w:t>
@@ -298,7 +704,16 @@
       </w:pPr>
       <w:bookmarkStart w:id="7" w:name="task-3-create-a-virtual-network"/>
       <w:r>
-        <w:t>Task 3: Create a Virtual Network</w:t>
+        <w:t xml:space="preserve">Task </w:t>
+      </w:r>
+      <w:r>
+        <w:t>0</w:t>
+      </w:r>
+      <w:r>
+        <w:t xml:space="preserve">: </w:t>
+      </w:r>
+      <w:r>
+        <w:t>Title</w:t>
       </w:r>
     </w:p>
     <w:bookmarkEnd w:id="7"/>
@@ -309,8 +724,45 @@
           <w:numId w:val="7"/>
         </w:numPr>
       </w:pPr>
-      <w:r>
-        <w:t>View the list of virtual networks for your subscription.</w:t>
+      <w:proofErr w:type="spellStart"/>
+      <w:r>
+        <w:t>Nullam</w:t>
+      </w:r>
+      <w:proofErr w:type="spellEnd"/>
+      <w:r>
+        <w:t xml:space="preserve"> </w:t>
+      </w:r>
+      <w:proofErr w:type="spellStart"/>
+      <w:r>
+        <w:t>blandit</w:t>
+      </w:r>
+      <w:proofErr w:type="spellEnd"/>
+      <w:r>
+        <w:t xml:space="preserve"> </w:t>
+      </w:r>
+      <w:proofErr w:type="spellStart"/>
+      <w:r>
+        <w:t>justo</w:t>
+      </w:r>
+      <w:proofErr w:type="spellEnd"/>
+      <w:r>
+        <w:t xml:space="preserve"> </w:t>
+      </w:r>
+      <w:proofErr w:type="spellStart"/>
+      <w:r>
+        <w:t>ut</w:t>
+      </w:r>
+      <w:proofErr w:type="spellEnd"/>
+      <w:r>
+        <w:t xml:space="preserve"> semper </w:t>
+      </w:r>
+      <w:proofErr w:type="spellStart"/>
+      <w:r>
+        <w:t>rutrum</w:t>
+      </w:r>
+      <w:proofErr w:type="spellEnd"/>
+      <w:r>
+        <w:t>.</w:t>
       </w:r>
     </w:p>
     <w:p>
@@ -321,7 +773,58 @@
         </w:numPr>
       </w:pPr>
       <w:r>
-        <w:t>Create a virtual network by using the following details:</w:t>
+        <w:t xml:space="preserve">In </w:t>
+      </w:r>
+      <w:proofErr w:type="spellStart"/>
+      <w:r>
+        <w:t>molestie</w:t>
+      </w:r>
+      <w:proofErr w:type="spellEnd"/>
+      <w:r>
+        <w:t xml:space="preserve"> lorem </w:t>
+      </w:r>
+      <w:proofErr w:type="spellStart"/>
+      <w:r>
+        <w:t>nisl</w:t>
+      </w:r>
+      <w:proofErr w:type="spellEnd"/>
+      <w:r>
+        <w:t xml:space="preserve">, sit </w:t>
+      </w:r>
+      <w:proofErr w:type="spellStart"/>
+      <w:r>
+        <w:t>amet</w:t>
+      </w:r>
+      <w:proofErr w:type="spellEnd"/>
+      <w:r>
+        <w:t xml:space="preserve"> </w:t>
+      </w:r>
+      <w:proofErr w:type="spellStart"/>
+      <w:r>
+        <w:t>auctor</w:t>
+      </w:r>
+      <w:proofErr w:type="spellEnd"/>
+      <w:r>
+        <w:t xml:space="preserve"> </w:t>
+      </w:r>
+      <w:proofErr w:type="spellStart"/>
+      <w:r>
+        <w:t>tortor</w:t>
+      </w:r>
+      <w:proofErr w:type="spellEnd"/>
+      <w:r>
+        <w:t xml:space="preserve"> </w:t>
+      </w:r>
+      <w:proofErr w:type="spellStart"/>
+      <w:r>
+        <w:t>molestie</w:t>
+      </w:r>
+      <w:proofErr w:type="spellEnd"/>
+      <w:r>
+        <w:t xml:space="preserve"> at</w:t>
+      </w:r>
+      <w:r>
+        <w:t>:</w:t>
       </w:r>
     </w:p>
     <w:p>
@@ -331,14 +834,31 @@
           <w:numId w:val="8"/>
         </w:numPr>
       </w:pPr>
-      <w:r>
-        <w:t xml:space="preserve">Name: </w:t>
+      <w:proofErr w:type="spellStart"/>
+      <w:r>
+        <w:t>Proin</w:t>
+      </w:r>
+      <w:proofErr w:type="spellEnd"/>
+      <w:r>
+        <w:t>:</w:t>
+      </w:r>
+      <w:r>
+        <w:t xml:space="preserve"> </w:t>
       </w:r>
       <w:r>
         <w:rPr>
           <w:b/>
         </w:rPr>
-        <w:t>vnet20532</w:t>
+        <w:t>C</w:t>
+      </w:r>
+      <w:r>
+        <w:rPr>
+          <w:b/>
+        </w:rPr>
+        <w:t>onvallis</w:t>
+      </w:r>
+      <w:r>
+        <w:t xml:space="preserve"> </w:t>
       </w:r>
     </w:p>
     <w:p>
@@ -348,82 +868,58 @@
           <w:numId w:val="8"/>
         </w:numPr>
       </w:pPr>
-      <w:r>
-        <w:t xml:space="preserve">Location: </w:t>
-      </w:r>
+      <w:proofErr w:type="spellStart"/>
+      <w:r>
+        <w:t>M</w:t>
+      </w:r>
+      <w:r>
+        <w:t>etus</w:t>
+      </w:r>
+      <w:proofErr w:type="spellEnd"/>
+      <w:r>
+        <w:t xml:space="preserve"> </w:t>
+      </w:r>
+      <w:proofErr w:type="spellStart"/>
+      <w:r>
+        <w:t>est</w:t>
+      </w:r>
+      <w:proofErr w:type="spellEnd"/>
+      <w:r>
+        <w:t>:</w:t>
+      </w:r>
+      <w:r>
+        <w:t xml:space="preserve"> </w:t>
+      </w:r>
+      <w:proofErr w:type="spellStart"/>
       <w:r>
         <w:rPr>
           <w:b/>
         </w:rPr>
-        <w:t>Select the region that is closest to your location</w:t>
-      </w:r>
-    </w:p>
-    <w:p>
-      <w:pPr>
-        <w:numPr>
-          <w:ilvl w:val="1"/>
-          <w:numId w:val="8"/>
-        </w:numPr>
-      </w:pPr>
-      <w:r>
-        <w:t xml:space="preserve">Existing Resource Group: </w:t>
+        <w:t>C</w:t>
       </w:r>
       <w:r>
         <w:rPr>
           <w:b/>
         </w:rPr>
-        <w:t>20532</w:t>
-      </w:r>
-    </w:p>
-    <w:p>
-      <w:pPr>
-        <w:numPr>
-          <w:ilvl w:val="1"/>
-          <w:numId w:val="8"/>
-        </w:numPr>
-      </w:pPr>
-      <w:r>
-        <w:t xml:space="preserve">Address Space: </w:t>
-      </w:r>
+        <w:t>onsectetur</w:t>
+      </w:r>
+      <w:proofErr w:type="spellEnd"/>
       <w:r>
         <w:rPr>
           <w:b/>
         </w:rPr>
-        <w:t>10.0.0.0/16</w:t>
-      </w:r>
-    </w:p>
-    <w:p>
-      <w:pPr>
-        <w:numPr>
-          <w:ilvl w:val="1"/>
-          <w:numId w:val="8"/>
-        </w:numPr>
-      </w:pPr>
-      <w:r>
-        <w:t xml:space="preserve">Subnet Name: </w:t>
-      </w:r>
+        <w:t xml:space="preserve"> </w:t>
+      </w:r>
+      <w:proofErr w:type="spellStart"/>
       <w:r>
         <w:rPr>
           <w:b/>
         </w:rPr>
-        <w:t>Apps</w:t>
-      </w:r>
-    </w:p>
-    <w:p>
-      <w:pPr>
-        <w:numPr>
-          <w:ilvl w:val="1"/>
-          <w:numId w:val="8"/>
-        </w:numPr>
-      </w:pPr>
-      <w:r>
-        <w:t xml:space="preserve">Subnet Address Range: </w:t>
-      </w:r>
-      <w:r>
-        <w:rPr>
-          <w:b/>
-        </w:rPr>
-        <w:t>10.0.0.0/24</w:t>
+        <w:t>blandit</w:t>
+      </w:r>
+      <w:proofErr w:type="spellEnd"/>
+      <w:r>
+        <w:t xml:space="preserve"> </w:t>
       </w:r>
     </w:p>
     <w:p>
@@ -437,918 +933,69 @@
         <w:t>Results:</w:t>
       </w:r>
       <w:r>
-        <w:t xml:space="preserve"> After completing this exercise, you will have a new virtual network and resource group in Azure.</w:t>
+        <w:t xml:space="preserve"> </w:t>
+      </w:r>
+      <w:proofErr w:type="spellStart"/>
+      <w:r>
+        <w:t>Proin</w:t>
+      </w:r>
+      <w:proofErr w:type="spellEnd"/>
+      <w:r>
+        <w:t xml:space="preserve"> fermentum </w:t>
+      </w:r>
+      <w:proofErr w:type="spellStart"/>
+      <w:r>
+        <w:t>ornare</w:t>
+      </w:r>
+      <w:proofErr w:type="spellEnd"/>
+      <w:r>
+        <w:t xml:space="preserve"> </w:t>
+      </w:r>
+      <w:proofErr w:type="spellStart"/>
+      <w:r>
+        <w:t>scelerisque</w:t>
+      </w:r>
+      <w:proofErr w:type="spellEnd"/>
+      <w:r>
+        <w:t xml:space="preserve">. Vestibulum a </w:t>
+      </w:r>
+      <w:proofErr w:type="spellStart"/>
+      <w:r>
+        <w:t>lacus</w:t>
+      </w:r>
+      <w:proofErr w:type="spellEnd"/>
+      <w:r>
+        <w:t xml:space="preserve"> ac nisi </w:t>
+      </w:r>
+      <w:proofErr w:type="spellStart"/>
+      <w:r>
+        <w:t>laoreet</w:t>
+      </w:r>
+      <w:proofErr w:type="spellEnd"/>
+      <w:r>
+        <w:t xml:space="preserve"> </w:t>
+      </w:r>
+      <w:proofErr w:type="spellStart"/>
+      <w:r>
+        <w:t>malesuada</w:t>
+      </w:r>
+      <w:proofErr w:type="spellEnd"/>
+      <w:r>
+        <w:t>.</w:t>
       </w:r>
     </w:p>
     <w:p>
-      <w:pPr>
-        <w:pStyle w:val="Heading2"/>
-      </w:pPr>
-      <w:bookmarkStart w:id="8" w:name="exercise-2-creating-a-development-virtua"/>
-      <w:r>
-        <w:t>Exercise 2: Creating a Development Virtual Machine</w:t>
-      </w:r>
-    </w:p>
-    <w:bookmarkEnd w:id="8"/>
-    <w:p>
-      <w:pPr>
-        <w:pStyle w:val="Heading3"/>
-      </w:pPr>
-      <w:r>
-        <w:t>Scenario</w:t>
-      </w:r>
-    </w:p>
-    <w:p>
-      <w:r>
-        <w:t>You need a new storage account that you will use while creating your virtual machine. This storage account will contain the VHDs for the virtual machine that you will create.</w:t>
-      </w:r>
-    </w:p>
-    <w:p>
-      <w:r>
-        <w:t>The main tasks for this exercise are as follows:</w:t>
-      </w:r>
-    </w:p>
-    <w:p>
-      <w:pPr>
-        <w:numPr>
-          <w:ilvl w:val="0"/>
-          <w:numId w:val="9"/>
-        </w:numPr>
-      </w:pPr>
-      <w:r>
-        <w:t>Create a storage account.</w:t>
-      </w:r>
-    </w:p>
-    <w:p>
-      <w:pPr>
-        <w:numPr>
-          <w:ilvl w:val="0"/>
-          <w:numId w:val="9"/>
-        </w:numPr>
-      </w:pPr>
-      <w:r>
-        <w:t>Create a virtual machine.</w:t>
-      </w:r>
-    </w:p>
-    <w:p>
-      <w:pPr>
-        <w:pStyle w:val="Heading4"/>
-      </w:pPr>
-      <w:bookmarkStart w:id="9" w:name="task-1-create-a-storage-account"/>
-      <w:r>
-        <w:t>Task 1: Create a storage account</w:t>
-      </w:r>
-    </w:p>
-    <w:bookmarkEnd w:id="9"/>
-    <w:p>
-      <w:pPr>
-        <w:numPr>
-          <w:ilvl w:val="0"/>
-          <w:numId w:val="10"/>
-        </w:numPr>
-      </w:pPr>
-      <w:r>
-        <w:t>View the list of Storage instances for your subscription.</w:t>
-      </w:r>
-    </w:p>
-    <w:p>
-      <w:pPr>
-        <w:numPr>
-          <w:ilvl w:val="0"/>
-          <w:numId w:val="10"/>
-        </w:numPr>
-      </w:pPr>
-      <w:r>
-        <w:t>Create a Storage instance by using the following details:</w:t>
-      </w:r>
-    </w:p>
-    <w:p>
-      <w:pPr>
-        <w:numPr>
-          <w:ilvl w:val="1"/>
-          <w:numId w:val="11"/>
-        </w:numPr>
-      </w:pPr>
-      <w:r>
-        <w:t xml:space="preserve">Name: </w:t>
-      </w:r>
-      <w:r>
-        <w:rPr>
-          <w:b/>
-        </w:rPr>
-        <w:t>stor20532[Your Name Here]</w:t>
-      </w:r>
-    </w:p>
-    <w:p>
-      <w:pPr>
-        <w:numPr>
-          <w:ilvl w:val="1"/>
-          <w:numId w:val="11"/>
-        </w:numPr>
-      </w:pPr>
-      <w:r>
-        <w:t xml:space="preserve">Deployment model: </w:t>
-      </w:r>
-      <w:r>
-        <w:rPr>
-          <w:b/>
-        </w:rPr>
-        <w:t>Resource manager</w:t>
-      </w:r>
-    </w:p>
-    <w:p>
-      <w:pPr>
-        <w:numPr>
-          <w:ilvl w:val="1"/>
-          <w:numId w:val="11"/>
-        </w:numPr>
-      </w:pPr>
-      <w:r>
-        <w:t xml:space="preserve">Account kind: </w:t>
-      </w:r>
-      <w:r>
-        <w:rPr>
-          <w:b/>
-        </w:rPr>
-        <w:t>General purpose</w:t>
-      </w:r>
-    </w:p>
-    <w:p>
-      <w:pPr>
-        <w:numPr>
-          <w:ilvl w:val="1"/>
-          <w:numId w:val="11"/>
-        </w:numPr>
-      </w:pPr>
-      <w:r>
-        <w:t xml:space="preserve">Performance: </w:t>
-      </w:r>
-      <w:r>
-        <w:rPr>
-          <w:b/>
-        </w:rPr>
-        <w:t>Standard</w:t>
-      </w:r>
-    </w:p>
-    <w:p>
-      <w:pPr>
-        <w:numPr>
-          <w:ilvl w:val="1"/>
-          <w:numId w:val="11"/>
-        </w:numPr>
-      </w:pPr>
-      <w:r>
-        <w:t xml:space="preserve">Replication: </w:t>
-      </w:r>
-      <w:r>
-        <w:rPr>
-          <w:b/>
-        </w:rPr>
-        <w:t>Locally-redundant storage (LRS)</w:t>
-      </w:r>
-    </w:p>
-    <w:p>
-      <w:pPr>
-        <w:numPr>
-          <w:ilvl w:val="1"/>
-          <w:numId w:val="11"/>
-        </w:numPr>
-      </w:pPr>
-      <w:r>
-        <w:t xml:space="preserve">Resource Group: </w:t>
-      </w:r>
-      <w:r>
-        <w:rPr>
-          <w:b/>
-        </w:rPr>
-        <w:t>20532</w:t>
-      </w:r>
-    </w:p>
-    <w:p>
-      <w:pPr>
-        <w:numPr>
-          <w:ilvl w:val="1"/>
-          <w:numId w:val="11"/>
-        </w:numPr>
-      </w:pPr>
-      <w:r>
-        <w:t xml:space="preserve">Location: </w:t>
-      </w:r>
-      <w:r>
-        <w:rPr>
-          <w:b/>
-        </w:rPr>
-        <w:t>Select the region that is closest to your location</w:t>
-      </w:r>
-    </w:p>
-    <w:p>
-      <w:pPr>
-        <w:pStyle w:val="Heading4"/>
-      </w:pPr>
-      <w:bookmarkStart w:id="10" w:name="task-2-create-a-virtual-machine"/>
-      <w:r>
-        <w:t>Task 2: Create a virtual machine</w:t>
-      </w:r>
-    </w:p>
-    <w:bookmarkEnd w:id="10"/>
-    <w:p>
-      <w:pPr>
-        <w:numPr>
-          <w:ilvl w:val="0"/>
-          <w:numId w:val="12"/>
-        </w:numPr>
-      </w:pPr>
-      <w:r>
-        <w:t>View the list of virtual machines for your subscription.</w:t>
-      </w:r>
-    </w:p>
-    <w:p>
-      <w:pPr>
-        <w:numPr>
-          <w:ilvl w:val="0"/>
-          <w:numId w:val="12"/>
-        </w:numPr>
-      </w:pPr>
       <w:r>
         <w:lastRenderedPageBreak/>
-        <w:t xml:space="preserve">Go to the Virtual Machine gallery and select the </w:t>
-      </w:r>
-      <w:r>
-        <w:rPr>
-          <w:b/>
-        </w:rPr>
-        <w:t>Visual Studio Community 2015 with Azure SDK 2.9 on Windows Server 2012 R2</w:t>
-      </w:r>
-      <w:r>
-        <w:t xml:space="preserve"> template.</w:t>
-      </w:r>
-    </w:p>
-    <w:p>
-      <w:pPr>
-        <w:numPr>
-          <w:ilvl w:val="0"/>
-          <w:numId w:val="12"/>
-        </w:numPr>
-      </w:pPr>
-      <w:r>
-        <w:t>Create a new virtual machine using the template and the following details:</w:t>
-      </w:r>
-    </w:p>
-    <w:p>
-      <w:pPr>
-        <w:numPr>
-          <w:ilvl w:val="1"/>
-          <w:numId w:val="13"/>
-        </w:numPr>
-      </w:pPr>
-      <w:r>
-        <w:t xml:space="preserve">Name: </w:t>
-      </w:r>
-      <w:r>
-        <w:rPr>
-          <w:b/>
-        </w:rPr>
-        <w:t>vm20532</w:t>
-      </w:r>
-    </w:p>
-    <w:p>
-      <w:pPr>
-        <w:numPr>
-          <w:ilvl w:val="1"/>
-          <w:numId w:val="13"/>
-        </w:numPr>
-      </w:pPr>
-      <w:r>
-        <w:t xml:space="preserve">VM disk type: </w:t>
-      </w:r>
-      <w:r>
-        <w:rPr>
-          <w:b/>
-        </w:rPr>
-        <w:t>HDD</w:t>
-      </w:r>
-    </w:p>
-    <w:p>
-      <w:pPr>
-        <w:numPr>
-          <w:ilvl w:val="1"/>
-          <w:numId w:val="13"/>
-        </w:numPr>
-      </w:pPr>
-      <w:r>
-        <w:t xml:space="preserve">User Name: </w:t>
-      </w:r>
-      <w:r>
-        <w:rPr>
-          <w:b/>
-        </w:rPr>
-        <w:t>Student</w:t>
-      </w:r>
-    </w:p>
-    <w:p>
-      <w:pPr>
-        <w:numPr>
-          <w:ilvl w:val="1"/>
-          <w:numId w:val="13"/>
-        </w:numPr>
-      </w:pPr>
-      <w:r>
-        <w:t xml:space="preserve">Password: </w:t>
-      </w:r>
-      <w:r>
-        <w:rPr>
-          <w:b/>
-        </w:rPr>
-        <w:t>AzurePa$$w0rd</w:t>
-      </w:r>
-    </w:p>
-    <w:p>
-      <w:pPr>
-        <w:numPr>
-          <w:ilvl w:val="1"/>
-          <w:numId w:val="13"/>
-        </w:numPr>
-      </w:pPr>
-      <w:r>
-        <w:t xml:space="preserve">Pricing Tier: </w:t>
-      </w:r>
-      <w:r>
-        <w:rPr>
-          <w:b/>
-        </w:rPr>
-        <w:t>F4 Standard</w:t>
-      </w:r>
-    </w:p>
-    <w:p>
-      <w:pPr>
-        <w:numPr>
-          <w:ilvl w:val="1"/>
-          <w:numId w:val="13"/>
-        </w:numPr>
-      </w:pPr>
-      <w:r>
-        <w:t xml:space="preserve">Virtual Network: </w:t>
-      </w:r>
-      <w:r>
-        <w:rPr>
-          <w:b/>
-        </w:rPr>
-        <w:t>vnet20532</w:t>
-      </w:r>
-    </w:p>
-    <w:p>
-      <w:pPr>
-        <w:numPr>
-          <w:ilvl w:val="1"/>
-          <w:numId w:val="13"/>
-        </w:numPr>
-      </w:pPr>
-      <w:r>
-        <w:t xml:space="preserve">Subnet: </w:t>
-      </w:r>
-      <w:r>
-        <w:rPr>
-          <w:b/>
-        </w:rPr>
-        <w:t>Apps</w:t>
-      </w:r>
-    </w:p>
-    <w:p>
-      <w:pPr>
-        <w:numPr>
-          <w:ilvl w:val="1"/>
-          <w:numId w:val="13"/>
-        </w:numPr>
-      </w:pPr>
-      <w:r>
-        <w:t xml:space="preserve">Resource Group: </w:t>
-      </w:r>
-      <w:r>
-        <w:rPr>
-          <w:b/>
-        </w:rPr>
-        <w:t>20532</w:t>
-      </w:r>
-    </w:p>
-    <w:p>
-      <w:pPr>
-        <w:numPr>
-          <w:ilvl w:val="1"/>
-          <w:numId w:val="13"/>
-        </w:numPr>
-      </w:pPr>
-      <w:r>
-        <w:t xml:space="preserve">Storage Account: </w:t>
-      </w:r>
-      <w:r>
-        <w:rPr>
-          <w:b/>
-        </w:rPr>
-        <w:t>stor20532[Your Name Here]</w:t>
-      </w:r>
-    </w:p>
-    <w:p>
-      <w:pPr>
-        <w:numPr>
-          <w:ilvl w:val="1"/>
-          <w:numId w:val="13"/>
-        </w:numPr>
-      </w:pPr>
-      <w:r>
-        <w:t xml:space="preserve">Image: </w:t>
-      </w:r>
-      <w:r>
-        <w:rPr>
-          <w:b/>
-        </w:rPr>
-        <w:t>Windows Server 2012 R2 Datacenter</w:t>
-      </w:r>
-    </w:p>
-    <w:p>
-      <w:pPr>
-        <w:numPr>
-          <w:ilvl w:val="0"/>
-          <w:numId w:val="12"/>
-        </w:numPr>
-      </w:pPr>
-      <w:r>
-        <w:t>Add a second disk to the virtual machine by using the following settings:</w:t>
-      </w:r>
-    </w:p>
-    <w:p>
-      <w:pPr>
-        <w:numPr>
-          <w:ilvl w:val="1"/>
-          <w:numId w:val="14"/>
-        </w:numPr>
-      </w:pPr>
-      <w:r>
-        <w:t xml:space="preserve">Disk File Name: </w:t>
-      </w:r>
-      <w:r>
-        <w:rPr>
-          <w:b/>
-        </w:rPr>
-        <w:t>vm20532-AllFiles.vhd</w:t>
-      </w:r>
-    </w:p>
-    <w:p>
-      <w:pPr>
-        <w:numPr>
-          <w:ilvl w:val="1"/>
-          <w:numId w:val="14"/>
-        </w:numPr>
-      </w:pPr>
-      <w:r>
-        <w:t xml:space="preserve">Size (GiB): </w:t>
-      </w:r>
-      <w:r>
-        <w:rPr>
-          <w:b/>
-        </w:rPr>
-        <w:t>128</w:t>
-      </w:r>
-    </w:p>
-    <w:p>
-      <w:pPr>
-        <w:numPr>
-          <w:ilvl w:val="1"/>
-          <w:numId w:val="14"/>
-        </w:numPr>
-      </w:pPr>
-      <w:r>
-        <w:t xml:space="preserve">Type: </w:t>
-      </w:r>
-      <w:r>
-        <w:rPr>
-          <w:b/>
-        </w:rPr>
-        <w:t>HDD</w:t>
-      </w:r>
-    </w:p>
-    <w:p>
-      <w:pPr>
-        <w:numPr>
-          <w:ilvl w:val="1"/>
-          <w:numId w:val="14"/>
-        </w:numPr>
-      </w:pPr>
-      <w:r>
-        <w:t xml:space="preserve">Storage Account: </w:t>
-      </w:r>
-      <w:r>
-        <w:rPr>
-          <w:b/>
-        </w:rPr>
-        <w:t>stor20532[Your Name Here]</w:t>
-      </w:r>
-    </w:p>
-    <w:p>
-      <w:pPr>
-        <w:numPr>
-          <w:ilvl w:val="1"/>
-          <w:numId w:val="14"/>
-        </w:numPr>
-      </w:pPr>
-      <w:r>
-        <w:t xml:space="preserve">Storage Container: </w:t>
-      </w:r>
-      <w:r>
-        <w:rPr>
-          <w:b/>
-        </w:rPr>
-        <w:t>vhds</w:t>
-      </w:r>
-    </w:p>
-    <w:p>
-      <w:pPr>
-        <w:numPr>
-          <w:ilvl w:val="0"/>
-          <w:numId w:val="12"/>
-        </w:numPr>
-      </w:pPr>
-      <w:r>
-        <w:t>Connect to the newly created virtual machine using Remote Desktop.</w:t>
-      </w:r>
-    </w:p>
-    <w:p>
-      <w:pPr>
-        <w:pStyle w:val="BlockQuote"/>
-      </w:pPr>
-      <w:r>
-        <w:rPr>
-          <w:b/>
-        </w:rPr>
-        <w:t>Results:</w:t>
-      </w:r>
-      <w:r>
-        <w:t xml:space="preserve"> After completing this exercise, you will have a new virtual machine stored in a new storage account.</w:t>
-      </w:r>
-    </w:p>
-    <w:p>
-      <w:pPr>
-        <w:pStyle w:val="Heading2"/>
-      </w:pPr>
-      <w:bookmarkStart w:id="11" w:name="exercise-3-configuring-the-virtual-machi"/>
-      <w:r>
-        <w:t>Exercise 3: Configuring the Virtual Machine for Development</w:t>
-      </w:r>
-    </w:p>
-    <w:p>
-      <w:pPr>
-        <w:pStyle w:val="Heading3"/>
-      </w:pPr>
-      <w:bookmarkStart w:id="12" w:name="scenario"/>
-      <w:bookmarkEnd w:id="11"/>
-      <w:r>
-        <w:t>Scenario</w:t>
-      </w:r>
-    </w:p>
-    <w:bookmarkEnd w:id="12"/>
-    <w:p>
-      <w:r>
-        <w:t>Now that you have a new virtual machine, you need to configure Internet Explorer's Enhanced Security Configuration option. You also need to ensure that your working files are on the machine and ready.</w:t>
-      </w:r>
-    </w:p>
-    <w:p>
-      <w:r>
-        <w:t>The main tasks for this exercise are as follows:</w:t>
-      </w:r>
-    </w:p>
-    <w:p>
-      <w:pPr>
-        <w:numPr>
-          <w:ilvl w:val="0"/>
-          <w:numId w:val="15"/>
-        </w:numPr>
-      </w:pPr>
-      <w:r>
-        <w:t>Disable Internet Explorer Enhanced Security Configuration</w:t>
-      </w:r>
-    </w:p>
-    <w:p>
-      <w:pPr>
-        <w:numPr>
-          <w:ilvl w:val="0"/>
-          <w:numId w:val="15"/>
-        </w:numPr>
-      </w:pPr>
-      <w:r>
-        <w:t>Create an AllFiles drive and extract the AllFiles Content to it.</w:t>
-      </w:r>
-    </w:p>
-    <w:p>
-      <w:pPr>
-        <w:pStyle w:val="Heading4"/>
-      </w:pPr>
-      <w:bookmarkStart w:id="13" w:name="task-1-disable-ie-enhanced-security-conf"/>
-      <w:r>
-        <w:t>Task 1: Disable IE Enhanced Security Configuration</w:t>
-      </w:r>
-    </w:p>
-    <w:bookmarkEnd w:id="13"/>
-    <w:p>
-      <w:pPr>
-        <w:numPr>
-          <w:ilvl w:val="0"/>
-          <w:numId w:val="16"/>
-        </w:numPr>
-      </w:pPr>
-      <w:r>
-        <w:t xml:space="preserve">If Server Manager is not already open, open </w:t>
-      </w:r>
-      <w:r>
-        <w:rPr>
-          <w:b/>
-        </w:rPr>
-        <w:t>Server Manager</w:t>
-      </w:r>
-      <w:r>
-        <w:t>.</w:t>
-      </w:r>
-    </w:p>
-    <w:p>
-      <w:pPr>
-        <w:numPr>
-          <w:ilvl w:val="0"/>
-          <w:numId w:val="16"/>
-        </w:numPr>
-      </w:pPr>
-      <w:r>
-        <w:lastRenderedPageBreak/>
-        <w:t xml:space="preserve">Within the </w:t>
-      </w:r>
-      <w:r>
-        <w:rPr>
-          <w:i/>
-        </w:rPr>
-        <w:t>Local Server</w:t>
-      </w:r>
-      <w:r>
-        <w:t xml:space="preserve"> configuration screen, disable </w:t>
-      </w:r>
-      <w:r>
-        <w:rPr>
-          <w:b/>
-        </w:rPr>
-        <w:t>Internet Explorer Enhanced Security Configuration</w:t>
-      </w:r>
-      <w:r>
-        <w:t xml:space="preserve"> for both </w:t>
-      </w:r>
-      <w:r>
-        <w:rPr>
-          <w:i/>
-        </w:rPr>
-        <w:t>Administrators</w:t>
-      </w:r>
-      <w:r>
-        <w:t xml:space="preserve"> and </w:t>
-      </w:r>
-      <w:r>
-        <w:rPr>
-          <w:i/>
-        </w:rPr>
-        <w:t>Users</w:t>
-      </w:r>
-      <w:r>
-        <w:t>.</w:t>
-      </w:r>
-    </w:p>
-    <w:p>
-      <w:pPr>
-        <w:pStyle w:val="Heading4"/>
-      </w:pPr>
-      <w:bookmarkStart w:id="14" w:name="task-2-create-an-allfiles-drive"/>
-      <w:r>
-        <w:t>Task 2: Create an AllFiles Drive</w:t>
-      </w:r>
-    </w:p>
-    <w:bookmarkEnd w:id="14"/>
-    <w:p>
-      <w:pPr>
-        <w:numPr>
-          <w:ilvl w:val="0"/>
-          <w:numId w:val="17"/>
-        </w:numPr>
-      </w:pPr>
-      <w:r>
-        <w:t>Initialize the new disk by using the Windows Disk Manager.</w:t>
-      </w:r>
-    </w:p>
-    <w:p>
-      <w:pPr>
-        <w:numPr>
-          <w:ilvl w:val="0"/>
-          <w:numId w:val="17"/>
-        </w:numPr>
-      </w:pPr>
-      <w:r>
-        <w:t>Format the new empty drive partition by using the following settings:</w:t>
-      </w:r>
-    </w:p>
-    <w:p>
-      <w:pPr>
-        <w:numPr>
-          <w:ilvl w:val="1"/>
-          <w:numId w:val="18"/>
-        </w:numPr>
-      </w:pPr>
-      <w:r>
-        <w:t xml:space="preserve">Drive Letter: </w:t>
-      </w:r>
-      <w:r>
-        <w:rPr>
-          <w:b/>
-        </w:rPr>
-        <w:t>F</w:t>
-      </w:r>
-    </w:p>
-    <w:p>
-      <w:pPr>
-        <w:numPr>
-          <w:ilvl w:val="1"/>
-          <w:numId w:val="18"/>
-        </w:numPr>
-      </w:pPr>
-      <w:r>
-        <w:t xml:space="preserve">Volume Label: </w:t>
-      </w:r>
-      <w:r>
-        <w:rPr>
-          <w:b/>
-        </w:rPr>
-        <w:t>AllFiles</w:t>
-      </w:r>
-    </w:p>
-    <w:p>
-      <w:pPr>
-        <w:numPr>
-          <w:ilvl w:val="1"/>
-          <w:numId w:val="18"/>
-        </w:numPr>
-      </w:pPr>
-      <w:r>
-        <w:t xml:space="preserve">Partition Style: </w:t>
-      </w:r>
-      <w:r>
-        <w:rPr>
-          <w:b/>
-        </w:rPr>
-        <w:t>MBR (Master Boot Record)</w:t>
-      </w:r>
-    </w:p>
-    <w:p>
-      <w:pPr>
-        <w:pStyle w:val="Heading4"/>
-      </w:pPr>
-      <w:bookmarkStart w:id="15" w:name="task-3-download-the-allfiles-content"/>
-      <w:r>
-        <w:t>Task 3: Download the AllFiles Content</w:t>
-      </w:r>
-    </w:p>
-    <w:bookmarkEnd w:id="15"/>
-    <w:p>
-      <w:pPr>
-        <w:numPr>
-          <w:ilvl w:val="0"/>
-          <w:numId w:val="19"/>
-        </w:numPr>
-      </w:pPr>
-      <w:r>
-        <w:t xml:space="preserve">Download the </w:t>
-      </w:r>
-      <w:r>
-        <w:rPr>
-          <w:b/>
-        </w:rPr>
-        <w:t>AllFiles</w:t>
-      </w:r>
-      <w:r>
-        <w:t xml:space="preserve"> compressed folder from the GitHub website</w:t>
-      </w:r>
-    </w:p>
-    <w:p>
-      <w:pPr>
-        <w:pStyle w:val="Compact"/>
-        <w:numPr>
-          <w:ilvl w:val="1"/>
-          <w:numId w:val="20"/>
-        </w:numPr>
-      </w:pPr>
-      <w:r>
-        <w:t>(</w:t>
-      </w:r>
-      <w:hyperlink r:id="rId6">
-        <w:r>
-          <w:t>https://github.com/MicrosoftLearning/20532-DevelopingMicrosoftAzureSolutions/releases/latest</w:t>
-        </w:r>
-      </w:hyperlink>
-      <w:r>
-        <w:t>)</w:t>
-      </w:r>
-    </w:p>
-    <w:p>
-      <w:pPr>
-        <w:numPr>
-          <w:ilvl w:val="0"/>
-          <w:numId w:val="24"/>
-        </w:numPr>
-      </w:pPr>
-      <w:r>
-        <w:t xml:space="preserve">Unblock the </w:t>
-      </w:r>
-      <w:proofErr w:type="spellStart"/>
-      <w:r>
-        <w:t>AllFiles</w:t>
-      </w:r>
-      <w:proofErr w:type="spellEnd"/>
-      <w:r>
-        <w:t xml:space="preserve"> compressed folder.</w:t>
-      </w:r>
-      <w:r>
-        <w:t xml:space="preserve"> </w:t>
-      </w:r>
-    </w:p>
-    <w:p>
-      <w:pPr>
-        <w:pStyle w:val="SourceCode"/>
-      </w:pPr>
-      <w:r>
-        <w:t># Account Details</w:t>
-      </w:r>
-      <w:r>
-        <w:br/>
-        <w:t>## Corporate Account</w:t>
-      </w:r>
-      <w:r>
-        <w:br/>
-        <w:t>Corporate Account ``345`` managed by the **IT** department.</w:t>
-      </w:r>
-      <w:r>
-        <w:br/>
-        <w:t>&gt; &amp;copy;2016</w:t>
-      </w:r>
-      <w:bookmarkStart w:id="16" w:name="_GoBack"/>
-      <w:bookmarkEnd w:id="16"/>
-    </w:p>
-    <w:p>
-      <w:pPr>
-        <w:numPr>
-          <w:ilvl w:val="0"/>
-          <w:numId w:val="19"/>
-        </w:numPr>
-      </w:pPr>
-      <w:r>
-        <w:t>Extract the content of the AllFiles compressed folder to the drive F.</w:t>
-      </w:r>
-    </w:p>
-    <w:p>
-      <w:pPr>
-        <w:pStyle w:val="Compact"/>
-        <w:numPr>
-          <w:ilvl w:val="1"/>
-          <w:numId w:val="21"/>
-        </w:numPr>
-      </w:pPr>
-      <w:r>
-        <w:t xml:space="preserve">Extract target: </w:t>
-      </w:r>
-      <w:r>
-        <w:rPr>
-          <w:b/>
-        </w:rPr>
-        <w:t>Allfiles</w:t>
-      </w:r>
-      <w:r>
-        <w:t xml:space="preserve"> </w:t>
-      </w:r>
-      <w:r>
-        <w:rPr>
-          <w:b/>
-        </w:rPr>
-        <w:t>(F):\</w:t>
-      </w:r>
-    </w:p>
-    <w:p>
-      <w:pPr>
-        <w:pStyle w:val="BlockQuote"/>
-      </w:pPr>
-      <w:r>
-        <w:rPr>
-          <w:b/>
-        </w:rPr>
-        <w:t>Results:</w:t>
-      </w:r>
-      <w:r>
-        <w:t xml:space="preserve"> After completing this exercise, your development virtual machine will have your lab files installed. Your virtual machine will also have Visual Studio, Azure PowerShell, and the Azure SDK installed already.</w:t>
-      </w:r>
-    </w:p>
-    <w:p>
-      <w:r>
-        <w:t xml:space="preserve">©2016 Microsoft Corporation. All rights reserved. The text in this document is available under the </w:t>
-      </w:r>
-      <w:hyperlink r:id="rId7">
+        <w:t>©201</w:t>
+      </w:r>
+      <w:r>
+        <w:t>9</w:t>
+      </w:r>
+      <w:r>
+        <w:t xml:space="preserve"> Microsoft Corporation. All rights reserved. The text in this document is available under the </w:t>
+      </w:r>
+      <w:hyperlink r:id="rId5">
         <w:r>
           <w:t>Creative Commons Attribution 3.0 License</w:t>
         </w:r>
@@ -1381,7 +1028,7 @@
 </file>
 
 <file path=word/numbering.xml><?xml version="1.0" encoding="utf-8"?>
-<w:numbering xmlns:wpc="http://schemas.microsoft.com/office/word/2010/wordprocessingCanvas" xmlns:cx="http://schemas.microsoft.com/office/drawing/2014/chartex" xmlns:cx1="http://schemas.microsoft.com/office/drawing/2015/9/8/chartex" xmlns:cx2="http://schemas.microsoft.com/office/drawing/2015/10/21/chartex" xmlns:mc="http://schemas.openxmlformats.org/markup-compatibility/2006" xmlns:o="urn:schemas-microsoft-com:office:office" xmlns:r="http://schemas.openxmlformats.org/officeDocument/2006/relationships" xmlns:m="http://schemas.openxmlformats.org/officeDocument/2006/math" xmlns:v="urn:schemas-microsoft-com:vml" xmlns:wp14="http://schemas.microsoft.com/office/word/2010/wordprocessingDrawing" xmlns:wp="http://schemas.openxmlformats.org/drawingml/2006/wordprocessingDrawing" xmlns:w10="urn:schemas-microsoft-com:office:word" xmlns:w="http://schemas.openxmlformats.org/wordprocessingml/2006/main" xmlns:w14="http://schemas.microsoft.com/office/word/2010/wordml" xmlns:w15="http://schemas.microsoft.com/office/word/2012/wordml" xmlns:w16se="http://schemas.microsoft.com/office/word/2015/wordml/symex" xmlns:wpg="http://schemas.microsoft.com/office/word/2010/wordprocessingGroup" xmlns:wpi="http://schemas.microsoft.com/office/word/2010/wordprocessingInk" xmlns:wne="http://schemas.microsoft.com/office/word/2006/wordml" xmlns:wps="http://schemas.microsoft.com/office/word/2010/wordprocessingShape" mc:Ignorable="w14 w15 w16se wp14">
+<w:numbering xmlns:wpc="http://schemas.microsoft.com/office/word/2010/wordprocessingCanvas" xmlns:cx="http://schemas.microsoft.com/office/drawing/2014/chartex" xmlns:cx1="http://schemas.microsoft.com/office/drawing/2015/9/8/chartex" xmlns:cx2="http://schemas.microsoft.com/office/drawing/2015/10/21/chartex" xmlns:cx3="http://schemas.microsoft.com/office/drawing/2016/5/9/chartex" xmlns:cx4="http://schemas.microsoft.com/office/drawing/2016/5/10/chartex" xmlns:cx5="http://schemas.microsoft.com/office/drawing/2016/5/11/chartex" xmlns:cx6="http://schemas.microsoft.com/office/drawing/2016/5/12/chartex" xmlns:cx7="http://schemas.microsoft.com/office/drawing/2016/5/13/chartex" xmlns:cx8="http://schemas.microsoft.com/office/drawing/2016/5/14/chartex" xmlns:mc="http://schemas.openxmlformats.org/markup-compatibility/2006" xmlns:aink="http://schemas.microsoft.com/office/drawing/2016/ink" xmlns:am3d="http://schemas.microsoft.com/office/drawing/2017/model3d" xmlns:o="urn:schemas-microsoft-com:office:office" xmlns:r="http://schemas.openxmlformats.org/officeDocument/2006/relationships" xmlns:m="http://schemas.openxmlformats.org/officeDocument/2006/math" xmlns:v="urn:schemas-microsoft-com:vml" xmlns:wp14="http://schemas.microsoft.com/office/word/2010/wordprocessingDrawing" xmlns:wp="http://schemas.openxmlformats.org/drawingml/2006/wordprocessingDrawing" xmlns:w10="urn:schemas-microsoft-com:office:word" xmlns:w="http://schemas.openxmlformats.org/wordprocessingml/2006/main" xmlns:w14="http://schemas.microsoft.com/office/word/2010/wordml" xmlns:w15="http://schemas.microsoft.com/office/word/2012/wordml" xmlns:w16cid="http://schemas.microsoft.com/office/word/2016/wordml/cid" xmlns:w16se="http://schemas.microsoft.com/office/word/2015/wordml/symex" xmlns:wpg="http://schemas.microsoft.com/office/word/2010/wordprocessingGroup" xmlns:wpi="http://schemas.microsoft.com/office/word/2010/wordprocessingInk" xmlns:wne="http://schemas.microsoft.com/office/word/2006/wordml" xmlns:wps="http://schemas.microsoft.com/office/word/2010/wordprocessingShape" mc:Ignorable="w14 w15 w16se w16cid wp14">
   <w:abstractNum w:abstractNumId="0" w15:restartNumberingAfterBreak="0">
     <w:nsid w:val="8CF877E6"/>
     <w:multiLevelType w:val="multilevel"/>
@@ -2334,7 +1981,7 @@
 </file>
 
 <file path=word/styles.xml><?xml version="1.0" encoding="utf-8"?>
-<w:styles xmlns:mc="http://schemas.openxmlformats.org/markup-compatibility/2006" xmlns:r="http://schemas.openxmlformats.org/officeDocument/2006/relationships" xmlns:w="http://schemas.openxmlformats.org/wordprocessingml/2006/main" xmlns:w14="http://schemas.microsoft.com/office/word/2010/wordml" xmlns:w15="http://schemas.microsoft.com/office/word/2012/wordml" xmlns:w16se="http://schemas.microsoft.com/office/word/2015/wordml/symex" mc:Ignorable="w14 w15 w16se">
+<w:styles xmlns:mc="http://schemas.openxmlformats.org/markup-compatibility/2006" xmlns:r="http://schemas.openxmlformats.org/officeDocument/2006/relationships" xmlns:w="http://schemas.openxmlformats.org/wordprocessingml/2006/main" xmlns:w14="http://schemas.microsoft.com/office/word/2010/wordml" xmlns:w15="http://schemas.microsoft.com/office/word/2012/wordml" xmlns:w16cid="http://schemas.microsoft.com/office/word/2016/wordml/cid" xmlns:w16se="http://schemas.microsoft.com/office/word/2015/wordml/symex" mc:Ignorable="w14 w15 w16se w16cid">
   <w:docDefaults>
     <w:rPrDefault>
       <w:rPr>
@@ -2350,7 +1997,7 @@
       </w:pPr>
     </w:pPrDefault>
   </w:docDefaults>
-  <w:latentStyles w:defLockedState="0" w:defUIPriority="99" w:defSemiHidden="0" w:defUnhideWhenUsed="0" w:defQFormat="0" w:count="372">
+  <w:latentStyles w:defLockedState="0" w:defUIPriority="99" w:defSemiHidden="0" w:defUnhideWhenUsed="0" w:defQFormat="0" w:count="376">
     <w:lsdException w:name="Normal" w:uiPriority="0" w:qFormat="1"/>
     <w:lsdException w:name="heading 1" w:uiPriority="9" w:qFormat="1"/>
     <w:lsdException w:name="heading 2" w:semiHidden="1" w:uiPriority="0" w:unhideWhenUsed="1" w:qFormat="1"/>
@@ -2456,7 +2103,6 @@
     <w:lsdException w:name="HTML Sample" w:semiHidden="1" w:unhideWhenUsed="1"/>
     <w:lsdException w:name="HTML Typewriter" w:semiHidden="1" w:unhideWhenUsed="1"/>
     <w:lsdException w:name="HTML Variable" w:semiHidden="1" w:unhideWhenUsed="1"/>
-    <w:lsdException w:name="Normal Table" w:semiHidden="1" w:unhideWhenUsed="1"/>
     <w:lsdException w:name="annotation subject" w:semiHidden="1" w:unhideWhenUsed="1"/>
     <w:lsdException w:name="No List" w:semiHidden="1" w:unhideWhenUsed="1"/>
     <w:lsdException w:name="Outline List 1" w:semiHidden="1" w:unhideWhenUsed="1"/>
@@ -2500,10 +2146,8 @@
     <w:lsdException w:name="Table Elegant" w:semiHidden="1" w:unhideWhenUsed="1"/>
     <w:lsdException w:name="Table Professional" w:semiHidden="1" w:unhideWhenUsed="1"/>
     <w:lsdException w:name="Table Subtle 1" w:semiHidden="1" w:unhideWhenUsed="1"/>
-    <w:lsdException w:name="Table Subtle 2" w:semiHidden="1" w:unhideWhenUsed="1"/>
     <w:lsdException w:name="Table Web 1" w:semiHidden="1" w:unhideWhenUsed="1"/>
     <w:lsdException w:name="Table Web 2" w:semiHidden="1" w:unhideWhenUsed="1"/>
-    <w:lsdException w:name="Table Web 3" w:semiHidden="1" w:unhideWhenUsed="1"/>
     <w:lsdException w:name="Balloon Text" w:semiHidden="1" w:unhideWhenUsed="1"/>
     <w:lsdException w:name="Table Grid" w:uiPriority="39"/>
     <w:lsdException w:name="Table Theme" w:semiHidden="1" w:unhideWhenUsed="1"/>
@@ -2723,6 +2367,10 @@
     <w:lsdException w:name="List Table 6 Colorful Accent 6" w:uiPriority="51"/>
     <w:lsdException w:name="List Table 7 Colorful Accent 6" w:uiPriority="52"/>
     <w:lsdException w:name="Mention" w:semiHidden="1" w:unhideWhenUsed="1"/>
+    <w:lsdException w:name="Smart Hyperlink" w:semiHidden="1" w:unhideWhenUsed="1"/>
+    <w:lsdException w:name="Hashtag" w:semiHidden="1" w:unhideWhenUsed="1"/>
+    <w:lsdException w:name="Unresolved Mention" w:semiHidden="1" w:unhideWhenUsed="1"/>
+    <w:lsdException w:name="Smart Link" w:semiHidden="1" w:unhideWhenUsed="1"/>
   </w:latentStyles>
   <w:style w:type="paragraph" w:default="1" w:styleId="Normal">
     <w:name w:val="Normal"/>
@@ -3935,6 +3583,36 @@
   </w:style>
   <w:style w:type="character" w:customStyle="1" w:styleId="NormalTok7">
     <w:name w:val="NormalTok"/>
+  </w:style>
+  <w:style w:type="paragraph" w:styleId="BalloonText">
+    <w:name w:val="Balloon Text"/>
+    <w:basedOn w:val="Normal"/>
+    <w:link w:val="BalloonTextChar"/>
+    <w:uiPriority w:val="99"/>
+    <w:semiHidden/>
+    <w:unhideWhenUsed/>
+    <w:rsid w:val="00190118"/>
+    <w:pPr>
+      <w:spacing w:after="0" w:line="240" w:lineRule="auto"/>
+    </w:pPr>
+    <w:rPr>
+      <w:rFonts w:ascii="Segoe UI" w:hAnsi="Segoe UI" w:cs="Segoe UI"/>
+      <w:sz w:val="18"/>
+      <w:szCs w:val="18"/>
+    </w:rPr>
+  </w:style>
+  <w:style w:type="character" w:customStyle="1" w:styleId="BalloonTextChar">
+    <w:name w:val="Balloon Text Char"/>
+    <w:basedOn w:val="DefaultParagraphFont"/>
+    <w:link w:val="BalloonText"/>
+    <w:uiPriority w:val="99"/>
+    <w:semiHidden/>
+    <w:rsid w:val="00190118"/>
+    <w:rPr>
+      <w:rFonts w:ascii="Segoe UI" w:eastAsia="Times New Roman" w:hAnsi="Segoe UI" w:cs="Segoe UI"/>
+      <w:sz w:val="18"/>
+      <w:szCs w:val="18"/>
+    </w:rPr>
   </w:style>
 </w:styles>
 </file>

</xml_diff>